<commit_message>
fixed reports for labs 1-3
</commit_message>
<xml_diff>
--- a/1/report.docx
+++ b/1/report.docx
@@ -979,166 +979,59 @@
       </w:r>
     </w:p>
     <w:p>
-      <w:pPr>
-        <w:shd w:val="clear" w:color="auto" w:fill="282A36"/>
-        <w:spacing w:after="0" w:line="240" w:lineRule="auto"/>
-        <w:rPr>
-          <w:rFonts w:ascii="Consolas" w:eastAsia="Times New Roman" w:hAnsi="Consolas" w:cs="Times New Roman"/>
-          <w:sz w:val="24"/>
-          <w:szCs w:val="24"/>
-        </w:rPr>
-      </w:pPr>
       <w:proofErr w:type="spellStart"/>
       <w:r>
-        <w:rPr>
-          <w:rFonts w:ascii="Consolas" w:eastAsia="Times New Roman" w:hAnsi="Consolas" w:cs="Times New Roman"/>
-          <w:color w:val="F8F8F2"/>
-          <w:sz w:val="24"/>
-          <w:szCs w:val="24"/>
-          <w:shd w:val="clear" w:color="auto" w:fill="282A36"/>
-        </w:rPr>
         <w:t>mkdir</w:t>
       </w:r>
       <w:proofErr w:type="spellEnd"/>
       <w:r>
-        <w:rPr>
-          <w:rFonts w:ascii="Consolas" w:eastAsia="Times New Roman" w:hAnsi="Consolas" w:cs="Times New Roman"/>
-          <w:color w:val="F8F8F2"/>
-          <w:sz w:val="24"/>
-          <w:szCs w:val="24"/>
-          <w:shd w:val="clear" w:color="auto" w:fill="282A36"/>
-        </w:rPr>
         <w:t xml:space="preserve"> 8091 &amp;&amp; cd 8091</w:t>
       </w:r>
       <w:r>
-        <w:rPr>
-          <w:rFonts w:ascii="Consolas" w:eastAsia="Times New Roman" w:hAnsi="Consolas" w:cs="Times New Roman"/>
-          <w:color w:val="F8F8F2"/>
-          <w:sz w:val="24"/>
-          <w:szCs w:val="24"/>
-          <w:shd w:val="clear" w:color="auto" w:fill="282A36"/>
-        </w:rPr>
         <w:br/>
       </w:r>
       <w:proofErr w:type="spellStart"/>
       <w:r>
-        <w:rPr>
-          <w:rFonts w:ascii="Consolas" w:eastAsia="Times New Roman" w:hAnsi="Consolas" w:cs="Times New Roman"/>
-          <w:color w:val="F8F8F2"/>
-          <w:sz w:val="24"/>
-          <w:szCs w:val="24"/>
-          <w:shd w:val="clear" w:color="auto" w:fill="282A36"/>
-        </w:rPr>
         <w:t>mkdir</w:t>
       </w:r>
       <w:proofErr w:type="spellEnd"/>
       <w:r>
-        <w:rPr>
-          <w:rFonts w:ascii="Consolas" w:eastAsia="Times New Roman" w:hAnsi="Consolas" w:cs="Times New Roman"/>
-          <w:color w:val="F8F8F2"/>
-          <w:sz w:val="24"/>
-          <w:szCs w:val="24"/>
-          <w:shd w:val="clear" w:color="auto" w:fill="282A36"/>
-        </w:rPr>
         <w:t xml:space="preserve"> </w:t>
       </w:r>
       <w:proofErr w:type="spellStart"/>
       <w:r>
-        <w:rPr>
-          <w:rFonts w:ascii="Consolas" w:eastAsia="Times New Roman" w:hAnsi="Consolas" w:cs="Times New Roman"/>
-          <w:color w:val="F8F8F2"/>
-          <w:sz w:val="24"/>
-          <w:szCs w:val="24"/>
-          <w:shd w:val="clear" w:color="auto" w:fill="282A36"/>
-        </w:rPr>
         <w:t>Shaklein</w:t>
       </w:r>
       <w:proofErr w:type="spellEnd"/>
       <w:r>
-        <w:rPr>
-          <w:rFonts w:ascii="Consolas" w:eastAsia="Times New Roman" w:hAnsi="Consolas" w:cs="Times New Roman"/>
-          <w:color w:val="F8F8F2"/>
-          <w:sz w:val="24"/>
-          <w:szCs w:val="24"/>
-          <w:shd w:val="clear" w:color="auto" w:fill="282A36"/>
-        </w:rPr>
         <w:t xml:space="preserve"> &amp;&amp; cd </w:t>
       </w:r>
       <w:proofErr w:type="spellStart"/>
       <w:r>
-        <w:rPr>
-          <w:rFonts w:ascii="Consolas" w:eastAsia="Times New Roman" w:hAnsi="Consolas" w:cs="Times New Roman"/>
-          <w:color w:val="F8F8F2"/>
-          <w:sz w:val="24"/>
-          <w:szCs w:val="24"/>
-          <w:shd w:val="clear" w:color="auto" w:fill="282A36"/>
-        </w:rPr>
         <w:t>Shaklein</w:t>
       </w:r>
       <w:proofErr w:type="spellEnd"/>
       <w:r>
-        <w:rPr>
-          <w:rFonts w:ascii="Consolas" w:eastAsia="Times New Roman" w:hAnsi="Consolas" w:cs="Times New Roman"/>
-          <w:color w:val="F8F8F2"/>
-          <w:sz w:val="24"/>
-          <w:szCs w:val="24"/>
-          <w:shd w:val="clear" w:color="auto" w:fill="282A36"/>
-        </w:rPr>
         <w:br/>
         <w:t>date &gt; Seva.txt</w:t>
       </w:r>
       <w:r>
-        <w:rPr>
-          <w:rFonts w:ascii="Consolas" w:eastAsia="Times New Roman" w:hAnsi="Consolas" w:cs="Times New Roman"/>
-          <w:color w:val="F8F8F2"/>
-          <w:sz w:val="24"/>
-          <w:szCs w:val="24"/>
-          <w:shd w:val="clear" w:color="auto" w:fill="282A36"/>
-        </w:rPr>
         <w:br/>
         <w:t>date --</w:t>
       </w:r>
       <w:proofErr w:type="spellStart"/>
       <w:r>
-        <w:rPr>
-          <w:rFonts w:ascii="Consolas" w:eastAsia="Times New Roman" w:hAnsi="Consolas" w:cs="Times New Roman"/>
-          <w:color w:val="F8F8F2"/>
-          <w:sz w:val="24"/>
-          <w:szCs w:val="24"/>
-          <w:shd w:val="clear" w:color="auto" w:fill="282A36"/>
-        </w:rPr>
         <w:t>date</w:t>
       </w:r>
       <w:proofErr w:type="spellEnd"/>
       <w:r>
-        <w:rPr>
-          <w:rFonts w:ascii="Consolas" w:eastAsia="Times New Roman" w:hAnsi="Consolas" w:cs="Times New Roman"/>
-          <w:color w:val="F8F8F2"/>
-          <w:sz w:val="24"/>
-          <w:szCs w:val="24"/>
-          <w:shd w:val="clear" w:color="auto" w:fill="282A36"/>
-        </w:rPr>
         <w:t xml:space="preserve"> "next Mon" &gt; filedate.txt</w:t>
       </w:r>
       <w:r>
-        <w:rPr>
-          <w:rFonts w:ascii="Consolas" w:eastAsia="Times New Roman" w:hAnsi="Consolas" w:cs="Times New Roman"/>
-          <w:color w:val="F8F8F2"/>
-          <w:sz w:val="24"/>
-          <w:szCs w:val="24"/>
-          <w:shd w:val="clear" w:color="auto" w:fill="282A36"/>
-        </w:rPr>
         <w:br/>
         <w:t>cat Seva.txt filedate.txt &gt; result.txt</w:t>
       </w:r>
       <w:r>
-        <w:rPr>
-          <w:rFonts w:ascii="Consolas" w:eastAsia="Times New Roman" w:hAnsi="Consolas" w:cs="Times New Roman"/>
-          <w:color w:val="F8F8F2"/>
-          <w:sz w:val="24"/>
-          <w:szCs w:val="24"/>
-          <w:shd w:val="clear" w:color="auto" w:fill="282A36"/>
-        </w:rPr>
         <w:br/>
         <w:t>cat result.txt</w:t>
       </w:r>
@@ -1250,33 +1143,15 @@
       </w:r>
     </w:p>
     <w:p>
-      <w:pPr>
-        <w:shd w:val="clear" w:color="auto" w:fill="282A36"/>
-        <w:spacing w:after="0" w:line="240" w:lineRule="auto"/>
-        <w:rPr>
-          <w:rFonts w:ascii="Consolas" w:eastAsia="Times New Roman" w:hAnsi="Consolas" w:cs="Times New Roman"/>
-          <w:sz w:val="24"/>
-          <w:szCs w:val="24"/>
-        </w:rPr>
-      </w:pPr>
-      <w:r>
-        <w:rPr>
-          <w:rFonts w:ascii="Consolas" w:eastAsia="Times New Roman" w:hAnsi="Consolas" w:cs="Times New Roman"/>
-          <w:color w:val="F8F8F2"/>
-          <w:sz w:val="24"/>
-          <w:szCs w:val="24"/>
-          <w:shd w:val="clear" w:color="auto" w:fill="282A36"/>
-        </w:rPr>
-        <w:t>Fri Feb 14 15:16:39 MSK 2020</w:t>
-      </w:r>
-      <w:r>
-        <w:rPr>
-          <w:rFonts w:ascii="Consolas" w:eastAsia="Times New Roman" w:hAnsi="Consolas" w:cs="Times New Roman"/>
-          <w:color w:val="F8F8F2"/>
-          <w:sz w:val="24"/>
-          <w:szCs w:val="24"/>
-          <w:shd w:val="clear" w:color="auto" w:fill="282A36"/>
-        </w:rPr>
+      <w:r>
+        <w:t>Fri Feb 14 15:</w:t>
+      </w:r>
+      <w:bookmarkStart w:id="0" w:name="_GoBack"/>
+      <w:bookmarkEnd w:id="0"/>
+      <w:r>
+        <w:t>16:39 MSK 2020</w:t>
+      </w:r>
+      <w:r>
         <w:br/>
         <w:t>Mon Feb 17 00:00:00 MSK 2020</w:t>
       </w:r>
@@ -1345,8 +1220,6 @@
         </w:rPr>
         <w:t xml:space="preserve"> операционных систем и написал скрипт, выполняющий задания лабораторной работы.</w:t>
       </w:r>
-      <w:bookmarkStart w:id="0" w:name="_GoBack"/>
-      <w:bookmarkEnd w:id="0"/>
     </w:p>
     <w:sectPr>
       <w:pgSz w:w="12240" w:h="15840"/>

</xml_diff>